<commit_message>
updated documentation and examples with latest code changes
</commit_message>
<xml_diff>
--- a/production-function.docx
+++ b/production-function.docx
@@ -45,7 +45,7 @@
         <w:t xml:space="preserve"> </w:t>
       </w:r>
       <w:r>
-        <w:t xml:space="preserve">1.4</w:t>
+        <w:t xml:space="preserve">1.5</w:t>
       </w:r>
       <w:r>
         <w:t xml:space="preserve"> </w:t>
@@ -59,7 +59,7 @@
         <w:pStyle w:val="Date"/>
       </w:pPr>
       <w:r>
-        <w:t xml:space="preserve">28 April 2020</w:t>
+        <w:t xml:space="preserve">26 June 2020</w:t>
       </w:r>
     </w:p>
     <w:p>
@@ -12846,10 +12846,16 @@
     <w:tbl>
       <w:tblPr>
         <w:tblStyle w:val="Table"/>
-        <w:tblW w:type="pct" w:w="0.0"/>
+        <w:tblW w:type="pct" w:w="5000.0"/>
         <w:tblLook w:firstRow="1"/>
       </w:tblPr>
-      <w:tblGrid/>
+      <w:tblGrid>
+        <w:gridCol w:w="1516"/>
+        <w:gridCol w:w="2106"/>
+        <w:gridCol w:w="2948"/>
+        <w:gridCol w:w="758"/>
+        <w:gridCol w:w="589"/>
+      </w:tblGrid>
       <w:tr>
         <w:trPr>
           <w:cnfStyle w:firstRow="1"/>
@@ -12915,6 +12921,23 @@
           <w:p>
             <w:pPr>
               <w:pStyle w:val="Compact"/>
+              <w:jc w:val="right"/>
+            </w:pPr>
+            <w:r>
+              <w:t xml:space="preserve">Amount</w:t>
+            </w:r>
+          </w:p>
+        </w:tc>
+        <w:tc>
+          <w:tcPr>
+            <w:tcBorders>
+              <w:bottom w:val="single"/>
+            </w:tcBorders>
+            <w:vAlign w:val="bottom"/>
+          </w:tcPr>
+          <w:p>
+            <w:pPr>
+              <w:pStyle w:val="Compact"/>
               <w:jc w:val="left"/>
             </w:pPr>
             <w:r>
@@ -12958,6 +12981,17 @@
           </w:p>
         </w:tc>
         <w:tc>
+          <w:p>
+            <w:pPr>
+              <w:pStyle w:val="Compact"/>
+              <w:jc w:val="right"/>
+            </w:pPr>
+            <w:r>
+              <w:t xml:space="preserve">0</w:t>
+            </w:r>
+          </w:p>
+        </w:tc>
+        <w:tc>
           <w:p/>
         </w:tc>
       </w:tr>
@@ -12996,6 +13030,17 @@
           </w:p>
         </w:tc>
         <w:tc>
+          <w:p>
+            <w:pPr>
+              <w:pStyle w:val="Compact"/>
+              <w:jc w:val="right"/>
+            </w:pPr>
+            <w:r>
+              <w:t xml:space="preserve">1000000</w:t>
+            </w:r>
+          </w:p>
+        </w:tc>
+        <w:tc>
           <w:p/>
         </w:tc>
       </w:tr>
@@ -13034,6 +13079,17 @@
           </w:p>
         </w:tc>
         <w:tc>
+          <w:p>
+            <w:pPr>
+              <w:pStyle w:val="Compact"/>
+              <w:jc w:val="right"/>
+            </w:pPr>
+            <w:r>
+              <w:t xml:space="preserve">2500000</w:t>
+            </w:r>
+          </w:p>
+        </w:tc>
+        <w:tc>
           <w:p/>
         </w:tc>
       </w:tr>
@@ -13068,6 +13124,17 @@
             </w:pPr>
             <w:r>
               <w:t xml:space="preserve">Fast Progress on Electrolysis</w:t>
+            </w:r>
+          </w:p>
+        </w:tc>
+        <w:tc>
+          <w:p>
+            <w:pPr>
+              <w:pStyle w:val="Compact"/>
+              <w:jc w:val="right"/>
+            </w:pPr>
+            <w:r>
+              <w:t xml:space="preserve">5000000</w:t>
             </w:r>
           </w:p>
         </w:tc>
@@ -13223,23 +13290,6 @@
           <w:p>
             <w:pPr>
               <w:pStyle w:val="Compact"/>
-              <w:jc w:val="right"/>
-            </w:pPr>
-            <w:r>
-              <w:t xml:space="preserve">Amount</w:t>
-            </w:r>
-          </w:p>
-        </w:tc>
-        <w:tc>
-          <w:tcPr>
-            <w:tcBorders>
-              <w:bottom w:val="single"/>
-            </w:tcBorders>
-            <w:vAlign w:val="bottom"/>
-          </w:tcPr>
-          <w:p>
-            <w:pPr>
-              <w:pStyle w:val="Compact"/>
               <w:jc w:val="left"/>
             </w:pPr>
             <w:r>
@@ -13283,17 +13333,6 @@
           </w:p>
         </w:tc>
         <w:tc>
-          <w:p>
-            <w:pPr>
-              <w:pStyle w:val="Compact"/>
-              <w:jc w:val="right"/>
-            </w:pPr>
-            <w:r>
-              <w:t xml:space="preserve">0</w:t>
-            </w:r>
-          </w:p>
-        </w:tc>
-        <w:tc>
           <w:p/>
         </w:tc>
       </w:tr>
@@ -13332,17 +13371,6 @@
           </w:p>
         </w:tc>
         <w:tc>
-          <w:p>
-            <w:pPr>
-              <w:pStyle w:val="Compact"/>
-              <w:jc w:val="right"/>
-            </w:pPr>
-            <w:r>
-              <w:t xml:space="preserve">1000000</w:t>
-            </w:r>
-          </w:p>
-        </w:tc>
-        <w:tc>
           <w:p/>
         </w:tc>
       </w:tr>
@@ -13381,17 +13409,6 @@
           </w:p>
         </w:tc>
         <w:tc>
-          <w:p>
-            <w:pPr>
-              <w:pStyle w:val="Compact"/>
-              <w:jc w:val="right"/>
-            </w:pPr>
-            <w:r>
-              <w:t xml:space="preserve">2500000</w:t>
-            </w:r>
-          </w:p>
-        </w:tc>
-        <w:tc>
           <w:p/>
         </w:tc>
       </w:tr>
@@ -13426,17 +13443,6 @@
             </w:pPr>
             <w:r>
               <w:t xml:space="preserve">High Electrolysis R&amp;D</w:t>
-            </w:r>
-          </w:p>
-        </w:tc>
-        <w:tc>
-          <w:p>
-            <w:pPr>
-              <w:pStyle w:val="Compact"/>
-              <w:jc w:val="right"/>
-            </w:pPr>
-            <w:r>
-              <w:t xml:space="preserve">5000000</w:t>
             </w:r>
           </w:p>
         </w:tc>

</xml_diff>

<commit_message>
work in progress on revising documentation
</commit_message>
<xml_diff>
--- a/production-function.docx
+++ b/production-function.docx
@@ -36,7 +36,7 @@
     </w:p>
     <w:p>
       <w:pPr>
-        <w:pStyle w:val="Author"/>
+        <w:pStyle w:val="Subtitle"/>
       </w:pPr>
       <w:r>
         <w:t xml:space="preserve">Version</w:t>
@@ -59,7 +59,7 @@
         <w:pStyle w:val="Date"/>
       </w:pPr>
       <w:r>
-        <w:t xml:space="preserve">26 June 2020</w:t>
+        <w:t xml:space="preserve">19 September 2020</w:t>
       </w:r>
     </w:p>
     <w:p>
@@ -90,21 +90,21 @@
       </w:r>
       <w:bookmarkEnd w:id="21"/>
     </w:p>
+    <w:bookmarkStart w:id="22" w:name="tbl:sets"/>
     <w:p>
       <w:pPr>
-        <w:pStyle w:val="Heading2"/>
+        <w:pStyle w:val="TableCaption"/>
       </w:pPr>
-      <w:bookmarkStart w:id="22" w:name="sets"/>
-      <w:r>
-        <w:t xml:space="preserve">Sets</w:t>
-      </w:r>
-      <w:bookmarkEnd w:id="22"/>
+      <w:r>
+        <w:t xml:space="preserve">Table 1: Definitions for set indices used for variable subscripts.</w:t>
+      </w:r>
     </w:p>
     <w:tbl>
       <w:tblPr>
         <w:tblStyle w:val="Table"/>
         <w:tblW w:type="pct" w:w="5000.0"/>
         <w:tblLook w:firstRow="1"/>
+        <w:tblCaption w:val="Table 1: Definitions for set indices used for variable subscripts."/>
       </w:tblPr>
       <w:tblGrid>
         <w:gridCol w:w="1834"/>
@@ -674,21 +674,30 @@
         </w:tc>
       </w:tr>
     </w:tbl>
+    <w:bookmarkEnd w:id="22"/>
     <w:p>
       <w:pPr>
-        <w:pStyle w:val="Heading2"/>
+        <w:pStyle w:val="BodyText"/>
       </w:pPr>
-      <w:bookmarkStart w:id="23" w:name="variables"/>
-      <w:r>
-        <w:t xml:space="preserve">Variables</w:t>
-      </w:r>
-      <w:bookmarkEnd w:id="23"/>
+      <w:r>
+        <w:t xml:space="preserve">See the sets in Table 1.</w:t>
+      </w:r>
+    </w:p>
+    <w:bookmarkStart w:id="23" w:name="tbl:variables"/>
+    <w:p>
+      <w:pPr>
+        <w:pStyle w:val="TableCaption"/>
+      </w:pPr>
+      <w:r>
+        <w:t xml:space="preserve">Table 2: Definitions for variables.</w:t>
+      </w:r>
     </w:p>
     <w:tbl>
       <w:tblPr>
         <w:tblStyle w:val="Table"/>
         <w:tblW w:type="pct" w:w="0.0"/>
         <w:tblLook w:firstRow="1"/>
+        <w:tblCaption w:val="Table 2: Definitions for variables."/>
       </w:tblPr>
       <w:tblGrid/>
       <w:tr>
@@ -1305,7 +1314,7 @@
               <w:jc w:val="left"/>
             </w:pPr>
             <w:r>
-              <w:t xml:space="preserve">ideal output quantity</w:t>
+              <w:t xml:space="preserve">output quantity</w:t>
             </w:r>
           </w:p>
         </w:tc>
@@ -1367,7 +1376,7 @@
               <w:jc w:val="left"/>
             </w:pPr>
             <w:r>
-              <w:t xml:space="preserve">output quantity</w:t>
+              <w:t xml:space="preserve">ideal output quantity</w:t>
             </w:r>
           </w:p>
         </w:tc>
@@ -1391,13 +1400,10 @@
               <w:jc w:val="left"/>
             </w:pPr>
             <m:oMath>
-              <m:r>
-                <m:t>η</m:t>
-              </m:r>
-              <m:sSub>
+              <m:sSubSup>
                 <m:e>
                   <m:r>
-                    <m:t>′</m:t>
+                    <m:t>η</m:t>
                   </m:r>
                 </m:e>
                 <m:sub>
@@ -1405,7 +1411,12 @@
                     <m:t>o</m:t>
                   </m:r>
                 </m:sub>
-              </m:sSub>
+                <m:sup>
+                  <m:r>
+                    <m:t>′</m:t>
+                  </m:r>
+                </m:sup>
+              </m:sSubSup>
             </m:oMath>
           </w:p>
         </w:tc>
@@ -1451,13 +1462,10 @@
               <w:jc w:val="left"/>
             </w:pPr>
             <m:oMath>
-              <m:r>
-                <m:t>p</m:t>
-              </m:r>
-              <m:sSub>
+              <m:sSubSup>
                 <m:e>
                   <m:r>
-                    <m:t>′</m:t>
+                    <m:t>p</m:t>
                   </m:r>
                 </m:e>
                 <m:sub>
@@ -1465,7 +1473,12 @@
                     <m:t>o</m:t>
                   </m:r>
                 </m:sub>
-              </m:sSub>
+                <m:sup>
+                  <m:r>
+                    <m:t>′</m:t>
+                  </m:r>
+                </m:sup>
+              </m:sSubSup>
             </m:oMath>
           </w:p>
         </w:tc>
@@ -2328,7 +2341,373 @@
           </w:p>
         </w:tc>
       </w:tr>
+      <w:tr>
+        <w:tc>
+          <w:p>
+            <w:pPr>
+              <w:pStyle w:val="Compact"/>
+              <w:jc w:val="left"/>
+            </w:pPr>
+            <m:oMath>
+              <m:sSubSup>
+                <m:e>
+                  <m:r>
+                    <m:t>q</m:t>
+                  </m:r>
+                </m:e>
+                <m:sub>
+                  <m:r>
+                    <m:t>ϕ</m:t>
+                  </m:r>
+                </m:sub>
+                <m:sup>
+                  <m:r>
+                    <m:rPr>
+                      <m:sty m:val="p"/>
+                    </m:rPr>
+                    <m:t>m</m:t>
+                  </m:r>
+                  <m:r>
+                    <m:rPr>
+                      <m:sty m:val="p"/>
+                    </m:rPr>
+                    <m:t>i</m:t>
+                  </m:r>
+                  <m:r>
+                    <m:rPr>
+                      <m:sty m:val="p"/>
+                    </m:rPr>
+                    <m:t>n</m:t>
+                  </m:r>
+                </m:sup>
+              </m:sSubSup>
+            </m:oMath>
+          </w:p>
+        </w:tc>
+        <w:tc>
+          <w:p>
+            <w:pPr>
+              <w:pStyle w:val="Compact"/>
+              <w:jc w:val="left"/>
+            </w:pPr>
+            <w:r>
+              <w:t xml:space="preserve">parameter</w:t>
+            </w:r>
+          </w:p>
+        </w:tc>
+        <w:tc>
+          <w:p>
+            <w:pPr>
+              <w:pStyle w:val="Compact"/>
+              <w:jc w:val="left"/>
+            </w:pPr>
+            <w:r>
+              <w:t xml:space="preserve">minimum category cost</w:t>
+            </w:r>
+          </w:p>
+        </w:tc>
+        <w:tc>
+          <w:p>
+            <w:pPr>
+              <w:pStyle w:val="Compact"/>
+              <w:jc w:val="left"/>
+            </w:pPr>
+            <w:r>
+              <w:t xml:space="preserve">USD</w:t>
+            </w:r>
+          </w:p>
+        </w:tc>
+      </w:tr>
+      <w:tr>
+        <w:tc>
+          <w:p>
+            <w:pPr>
+              <w:pStyle w:val="Compact"/>
+              <w:jc w:val="left"/>
+            </w:pPr>
+            <m:oMath>
+              <m:sSubSup>
+                <m:e>
+                  <m:r>
+                    <m:t>q</m:t>
+                  </m:r>
+                </m:e>
+                <m:sub>
+                  <m:r>
+                    <m:t>ϕ</m:t>
+                  </m:r>
+                </m:sub>
+                <m:sup>
+                  <m:r>
+                    <m:rPr>
+                      <m:sty m:val="p"/>
+                    </m:rPr>
+                    <m:t>m</m:t>
+                  </m:r>
+                  <m:r>
+                    <m:rPr>
+                      <m:sty m:val="p"/>
+                    </m:rPr>
+                    <m:t>a</m:t>
+                  </m:r>
+                  <m:r>
+                    <m:rPr>
+                      <m:sty m:val="p"/>
+                    </m:rPr>
+                    <m:t>x</m:t>
+                  </m:r>
+                </m:sup>
+              </m:sSubSup>
+            </m:oMath>
+          </w:p>
+        </w:tc>
+        <w:tc>
+          <w:p>
+            <w:pPr>
+              <w:pStyle w:val="Compact"/>
+              <w:jc w:val="left"/>
+            </w:pPr>
+            <w:r>
+              <w:t xml:space="preserve">parameter</w:t>
+            </w:r>
+          </w:p>
+        </w:tc>
+        <w:tc>
+          <w:p>
+            <w:pPr>
+              <w:pStyle w:val="Compact"/>
+              <w:jc w:val="left"/>
+            </w:pPr>
+            <w:r>
+              <w:t xml:space="preserve">maximum category cost</w:t>
+            </w:r>
+          </w:p>
+        </w:tc>
+        <w:tc>
+          <w:p>
+            <w:pPr>
+              <w:pStyle w:val="Compact"/>
+              <w:jc w:val="left"/>
+            </w:pPr>
+            <w:r>
+              <w:t xml:space="preserve">USD</w:t>
+            </w:r>
+          </w:p>
+        </w:tc>
+      </w:tr>
+      <w:tr>
+        <w:tc>
+          <w:p>
+            <w:pPr>
+              <w:pStyle w:val="Compact"/>
+              <w:jc w:val="left"/>
+            </w:pPr>
+            <m:oMath>
+              <m:sSup>
+                <m:e>
+                  <m:r>
+                    <m:t>Z</m:t>
+                  </m:r>
+                </m:e>
+                <m:sup>
+                  <m:r>
+                    <m:rPr>
+                      <m:sty m:val="p"/>
+                    </m:rPr>
+                    <m:t>m</m:t>
+                  </m:r>
+                  <m:r>
+                    <m:rPr>
+                      <m:sty m:val="p"/>
+                    </m:rPr>
+                    <m:t>i</m:t>
+                  </m:r>
+                  <m:r>
+                    <m:rPr>
+                      <m:sty m:val="p"/>
+                    </m:rPr>
+                    <m:t>n</m:t>
+                  </m:r>
+                </m:sup>
+              </m:sSup>
+            </m:oMath>
+          </w:p>
+        </w:tc>
+        <w:tc>
+          <w:p>
+            <w:pPr>
+              <w:pStyle w:val="Compact"/>
+              <w:jc w:val="left"/>
+            </w:pPr>
+            <w:r>
+              <w:t xml:space="preserve">parameter</w:t>
+            </w:r>
+          </w:p>
+        </w:tc>
+        <w:tc>
+          <w:p>
+            <w:pPr>
+              <w:pStyle w:val="Compact"/>
+              <w:jc w:val="left"/>
+            </w:pPr>
+            <w:r>
+              <w:t xml:space="preserve">minimum output/metric</w:t>
+            </w:r>
+          </w:p>
+        </w:tc>
+        <w:tc>
+          <w:p>
+            <w:pPr>
+              <w:pStyle w:val="Compact"/>
+              <w:jc w:val="left"/>
+            </w:pPr>
+            <w:r>
+              <w:t xml:space="preserve">(mixed)</w:t>
+            </w:r>
+          </w:p>
+        </w:tc>
+      </w:tr>
+      <w:tr>
+        <w:tc>
+          <w:p>
+            <w:pPr>
+              <w:pStyle w:val="Compact"/>
+              <w:jc w:val="left"/>
+            </w:pPr>
+            <m:oMath>
+              <m:sSup>
+                <m:e>
+                  <m:r>
+                    <m:t>Z</m:t>
+                  </m:r>
+                </m:e>
+                <m:sup>
+                  <m:r>
+                    <m:rPr>
+                      <m:sty m:val="p"/>
+                    </m:rPr>
+                    <m:t>m</m:t>
+                  </m:r>
+                  <m:r>
+                    <m:rPr>
+                      <m:sty m:val="p"/>
+                    </m:rPr>
+                    <m:t>a</m:t>
+                  </m:r>
+                  <m:r>
+                    <m:rPr>
+                      <m:sty m:val="p"/>
+                    </m:rPr>
+                    <m:t>x</m:t>
+                  </m:r>
+                </m:sup>
+              </m:sSup>
+            </m:oMath>
+          </w:p>
+        </w:tc>
+        <w:tc>
+          <w:p>
+            <w:pPr>
+              <w:pStyle w:val="Compact"/>
+              <w:jc w:val="left"/>
+            </w:pPr>
+            <w:r>
+              <w:t xml:space="preserve">parameter</w:t>
+            </w:r>
+          </w:p>
+        </w:tc>
+        <w:tc>
+          <w:p>
+            <w:pPr>
+              <w:pStyle w:val="Compact"/>
+              <w:jc w:val="left"/>
+            </w:pPr>
+            <w:r>
+              <w:t xml:space="preserve">maximum output/metric</w:t>
+            </w:r>
+          </w:p>
+        </w:tc>
+        <w:tc>
+          <w:p>
+            <w:pPr>
+              <w:pStyle w:val="Compact"/>
+              <w:jc w:val="left"/>
+            </w:pPr>
+            <w:r>
+              <w:t xml:space="preserve">(mixed)</w:t>
+            </w:r>
+          </w:p>
+        </w:tc>
+      </w:tr>
+      <w:tr>
+        <w:tc>
+          <w:p>
+            <w:pPr>
+              <w:pStyle w:val="Compact"/>
+              <w:jc w:val="left"/>
+            </w:pPr>
+            <m:oMath>
+              <m:r>
+                <m:rPr>
+                  <m:sty m:val="p"/>
+                  <m:scr m:val="double-struck"/>
+                </m:rPr>
+                <m:t>F</m:t>
+              </m:r>
+            </m:oMath>
+            <w:r>
+              <w:t xml:space="preserve">,</w:t>
+            </w:r>
+            <w:r>
+              <w:t xml:space="preserve"> </w:t>
+            </w:r>
+            <m:oMath>
+              <m:r>
+                <m:rPr>
+                  <m:sty m:val="p"/>
+                  <m:scr m:val="double-struck"/>
+                </m:rPr>
+                <m:t>G</m:t>
+              </m:r>
+            </m:oMath>
+          </w:p>
+        </w:tc>
+        <w:tc>
+          <w:p>
+            <w:pPr>
+              <w:pStyle w:val="Compact"/>
+              <w:jc w:val="left"/>
+            </w:pPr>
+            <w:r>
+              <w:t xml:space="preserve">operator</w:t>
+            </w:r>
+          </w:p>
+        </w:tc>
+        <w:tc>
+          <w:p>
+            <w:pPr>
+              <w:pStyle w:val="Compact"/>
+              <w:jc w:val="left"/>
+            </w:pPr>
+            <w:r>
+              <w:t xml:space="preserve">evaluate probabilities</w:t>
+            </w:r>
+          </w:p>
+        </w:tc>
+        <w:tc>
+          <w:p>
+            <w:pPr>
+              <w:pStyle w:val="Compact"/>
+              <w:jc w:val="left"/>
+            </w:pPr>
+            <w:r>
+              <w:t xml:space="preserve">(mixed)</w:t>
+            </w:r>
+          </w:p>
+        </w:tc>
+      </w:tr>
     </w:tbl>
+    <w:bookmarkEnd w:id="23"/>
     <w:p>
       <w:pPr>
         <w:pStyle w:val="Heading2"/>
@@ -2646,23 +3025,25 @@
             </m:r>
           </m:sup>
           <m:e>
-            <m:r>
-              <m:t>p</m:t>
-            </m:r>
+            <m:sSubSup>
+              <m:e>
+                <m:r>
+                  <m:t>p</m:t>
+                </m:r>
+              </m:e>
+              <m:sub>
+                <m:r>
+                  <m:t>o</m:t>
+                </m:r>
+              </m:sub>
+              <m:sup>
+                <m:r>
+                  <m:t>′</m:t>
+                </m:r>
+              </m:sup>
+            </m:sSubSup>
           </m:e>
         </m:nary>
-        <m:sSub>
-          <m:e>
-            <m:r>
-              <m:t>′</m:t>
-            </m:r>
-          </m:e>
-          <m:sub>
-            <m:r>
-              <m:t>o</m:t>
-            </m:r>
-          </m:sub>
-        </m:sSub>
         <m:r>
           <m:t>⋅</m:t>
         </m:r>
@@ -2817,13 +3198,10 @@
         <m:r>
           <m:t>=</m:t>
         </m:r>
-        <m:r>
-          <m:t>η</m:t>
-        </m:r>
-        <m:sSub>
+        <m:sSubSup>
           <m:e>
             <m:r>
-              <m:t>′</m:t>
+              <m:t>η</m:t>
             </m:r>
           </m:e>
           <m:sub>
@@ -2831,7 +3209,12 @@
               <m:t>o</m:t>
             </m:r>
           </m:sub>
-        </m:sSub>
+          <m:sup>
+            <m:r>
+              <m:t>′</m:t>
+            </m:r>
+          </m:sup>
+        </m:sSubSup>
         <m:sSubSup>
           <m:e>
             <m:r>
@@ -3249,7 +3632,7 @@
         </m:r>
       </m:oMath>
       <w:r>
-        <w:t xml:space="preserve">, we have the input variables</w:t>
+        <w:t xml:space="preserve">, we have the tuple of input variables</w:t>
       </w:r>
     </w:p>
     <w:p>
@@ -3272,74 +3655,168 @@
         <m:r>
           <m:t>=</m:t>
         </m:r>
-        <m:r>
-          <m:t>(</m:t>
-        </m:r>
         <m:sSub>
           <m:e>
-            <m:r>
-              <m:t>C</m:t>
-            </m:r>
-          </m:e>
-          <m:sub>
-            <m:r>
-              <m:t>c</m:t>
-            </m:r>
-          </m:sub>
-        </m:sSub>
-        <m:r>
-          <m:t>,</m:t>
-        </m:r>
-        <m:sSub>
-          <m:e>
-            <m:r>
-              <m:t>F</m:t>
-            </m:r>
-          </m:e>
-          <m:sub>
-            <m:r>
-              <m:t>f</m:t>
-            </m:r>
-          </m:sub>
-        </m:sSub>
-        <m:r>
-          <m:t>,</m:t>
-        </m:r>
-        <m:sSub>
-          <m:e>
-            <m:r>
-              <m:t>I</m:t>
-            </m:r>
-          </m:e>
-          <m:sub>
-            <m:r>
-              <m:t>i</m:t>
-            </m:r>
-          </m:sub>
-        </m:sSub>
-        <m:r>
-          <m:t>,</m:t>
-        </m:r>
-        <m:sSub>
-          <m:e>
-            <m:r>
-              <m:t>α</m:t>
-            </m:r>
-          </m:e>
-          <m:sub>
-            <m:r>
-              <m:t>p</m:t>
-            </m:r>
-          </m:sub>
-        </m:sSub>
-        <m:r>
-          <m:t>)</m:t>
-        </m:r>
-        <m:sSub>
-          <m:e>
-            <m:r>
-              <m:t>∣</m:t>
-            </m:r>
+            <m:d>
+              <m:dPr>
+                <m:begChr m:val="("/>
+                <m:endChr m:val="|"/>
+                <m:grow/>
+              </m:dPr>
+              <m:e>
+                <m:r>
+                  <m:t>S</m:t>
+                </m:r>
+                <m:r>
+                  <m:t>,</m:t>
+                </m:r>
+                <m:sSub>
+                  <m:e>
+                    <m:r>
+                      <m:t>C</m:t>
+                    </m:r>
+                  </m:e>
+                  <m:sub>
+                    <m:r>
+                      <m:t>c</m:t>
+                    </m:r>
+                  </m:sub>
+                </m:sSub>
+                <m:r>
+                  <m:t>,</m:t>
+                </m:r>
+                <m:sSub>
+                  <m:e>
+                    <m:r>
+                      <m:t>τ</m:t>
+                    </m:r>
+                  </m:e>
+                  <m:sub>
+                    <m:r>
+                      <m:t>c</m:t>
+                    </m:r>
+                  </m:sub>
+                </m:sSub>
+                <m:r>
+                  <m:t>,</m:t>
+                </m:r>
+                <m:sSub>
+                  <m:e>
+                    <m:r>
+                      <m:t>F</m:t>
+                    </m:r>
+                  </m:e>
+                  <m:sub>
+                    <m:r>
+                      <m:t>f</m:t>
+                    </m:r>
+                  </m:sub>
+                </m:sSub>
+                <m:r>
+                  <m:t>,</m:t>
+                </m:r>
+                <m:sSub>
+                  <m:e>
+                    <m:r>
+                      <m:t>I</m:t>
+                    </m:r>
+                  </m:e>
+                  <m:sub>
+                    <m:r>
+                      <m:t>i</m:t>
+                    </m:r>
+                  </m:sub>
+                </m:sSub>
+                <m:r>
+                  <m:t>,</m:t>
+                </m:r>
+                <m:sSub>
+                  <m:e>
+                    <m:r>
+                      <m:t>η</m:t>
+                    </m:r>
+                  </m:e>
+                  <m:sub>
+                    <m:r>
+                      <m:t>i</m:t>
+                    </m:r>
+                  </m:sub>
+                </m:sSub>
+                <m:r>
+                  <m:t>,</m:t>
+                </m:r>
+                <m:sSubSup>
+                  <m:e>
+                    <m:r>
+                      <m:t>η</m:t>
+                    </m:r>
+                  </m:e>
+                  <m:sub>
+                    <m:r>
+                      <m:t>o</m:t>
+                    </m:r>
+                  </m:sub>
+                  <m:sup>
+                    <m:r>
+                      <m:t>′</m:t>
+                    </m:r>
+                  </m:sup>
+                </m:sSubSup>
+                <m:r>
+                  <m:t>,</m:t>
+                </m:r>
+                <m:sSub>
+                  <m:e>
+                    <m:r>
+                      <m:t>α</m:t>
+                    </m:r>
+                  </m:e>
+                  <m:sub>
+                    <m:r>
+                      <m:t>p</m:t>
+                    </m:r>
+                  </m:sub>
+                </m:sSub>
+                <m:r>
+                  <m:t>,</m:t>
+                </m:r>
+                <m:sSub>
+                  <m:e>
+                    <m:r>
+                      <m:t>p</m:t>
+                    </m:r>
+                  </m:e>
+                  <m:sub>
+                    <m:r>
+                      <m:t>i</m:t>
+                    </m:r>
+                  </m:sub>
+                </m:sSub>
+                <m:r>
+                  <m:t>,</m:t>
+                </m:r>
+                <m:sSubSup>
+                  <m:e>
+                    <m:r>
+                      <m:t>p</m:t>
+                    </m:r>
+                  </m:e>
+                  <m:sub>
+                    <m:r>
+                      <m:t>o</m:t>
+                    </m:r>
+                  </m:sub>
+                  <m:sup>
+                    <m:r>
+                      <m:t>′</m:t>
+                    </m:r>
+                  </m:sup>
+                </m:sSubSup>
+                <m:r>
+                  <m:t>)</m:t>
+                </m:r>
+              </m:e>
+            </m:d>
           </m:e>
           <m:sub>
             <m:r>
@@ -3354,7 +3831,7 @@
         <w:pStyle w:val="BodyText"/>
       </w:pPr>
       <w:r>
-        <w:t xml:space="preserve">and the output variables</w:t>
+        <w:t xml:space="preserve">and the tuple of output variables</w:t>
       </w:r>
     </w:p>
     <w:p>
@@ -3377,35 +3854,93 @@
         <m:r>
           <m:t>=</m:t>
         </m:r>
-        <m:r>
-          <m:t>(</m:t>
-        </m:r>
-        <m:r>
-          <m:t>K</m:t>
-        </m:r>
-        <m:r>
-          <m:t>,</m:t>
-        </m:r>
         <m:sSub>
           <m:e>
-            <m:r>
-              <m:t>μ</m:t>
-            </m:r>
-          </m:e>
-          <m:sub>
-            <m:r>
-              <m:t>m</m:t>
-            </m:r>
-          </m:sub>
-        </m:sSub>
-        <m:r>
-          <m:t>)</m:t>
-        </m:r>
-        <m:sSub>
-          <m:e>
-            <m:r>
-              <m:t>∣</m:t>
-            </m:r>
+            <m:d>
+              <m:dPr>
+                <m:begChr m:val="("/>
+                <m:endChr m:val="|"/>
+                <m:grow/>
+              </m:dPr>
+              <m:e>
+                <m:r>
+                  <m:t>K</m:t>
+                </m:r>
+                <m:r>
+                  <m:t>,</m:t>
+                </m:r>
+                <m:sSubSup>
+                  <m:e>
+                    <m:r>
+                      <m:t>I</m:t>
+                    </m:r>
+                  </m:e>
+                  <m:sub>
+                    <m:r>
+                      <m:t>i</m:t>
+                    </m:r>
+                  </m:sub>
+                  <m:sup>
+                    <m:r>
+                      <m:t>*</m:t>
+                    </m:r>
+                  </m:sup>
+                </m:sSubSup>
+                <m:r>
+                  <m:t>,</m:t>
+                </m:r>
+                <m:sSubSup>
+                  <m:e>
+                    <m:r>
+                      <m:t>O</m:t>
+                    </m:r>
+                  </m:e>
+                  <m:sub>
+                    <m:r>
+                      <m:t>o</m:t>
+                    </m:r>
+                  </m:sub>
+                  <m:sup>
+                    <m:r>
+                      <m:t>*</m:t>
+                    </m:r>
+                  </m:sup>
+                </m:sSubSup>
+                <m:r>
+                  <m:t>,</m:t>
+                </m:r>
+                <m:sSub>
+                  <m:e>
+                    <m:r>
+                      <m:t>O</m:t>
+                    </m:r>
+                  </m:e>
+                  <m:sub>
+                    <m:r>
+                      <m:t>o</m:t>
+                    </m:r>
+                  </m:sub>
+                </m:sSub>
+                <m:r>
+                  <m:t>,</m:t>
+                </m:r>
+                <m:sSub>
+                  <m:e>
+                    <m:r>
+                      <m:t>μ</m:t>
+                    </m:r>
+                  </m:e>
+                  <m:sub>
+                    <m:r>
+                      <m:t>m</m:t>
+                    </m:r>
+                  </m:sub>
+                </m:sSub>
+                <m:r>
+                  <m:t>)</m:t>
+                </m:r>
+              </m:e>
+            </m:d>
           </m:e>
           <m:sub>
             <m:r>
@@ -3455,29 +3990,32 @@
             </m:r>
           </m:sub>
         </m:sSub>
-        <m:r>
-          <m:t>(</m:t>
-        </m:r>
         <m:sSub>
           <m:e>
-            <m:r>
-              <m:t>ξ</m:t>
-            </m:r>
-          </m:e>
-          <m:sub>
-            <m:r>
-              <m:t>θ</m:t>
-            </m:r>
-          </m:sub>
-        </m:sSub>
-        <m:r>
-          <m:t>)</m:t>
-        </m:r>
-        <m:sSub>
-          <m:e>
-            <m:r>
-              <m:t>∣</m:t>
-            </m:r>
+            <m:d>
+              <m:dPr>
+                <m:begChr m:val="("/>
+                <m:endChr m:val="|"/>
+                <m:grow/>
+              </m:dPr>
+              <m:e>
+                <m:sSub>
+                  <m:e>
+                    <m:r>
+                      <m:t>ξ</m:t>
+                    </m:r>
+                  </m:e>
+                  <m:sub>
+                    <m:r>
+                      <m:t>θ</m:t>
+                    </m:r>
+                  </m:sub>
+                </m:sSub>
+                <m:r>
+                  <m:t>)</m:t>
+                </m:r>
+              </m:e>
+            </m:d>
           </m:e>
           <m:sub>
             <m:r>
@@ -3507,7 +4045,7 @@
         <w:pStyle w:val="BodyText"/>
       </w:pPr>
       <w:r>
-        <w:t xml:space="preserve">where</w:t>
+        <w:t xml:space="preserve">given the tuple of functions</w:t>
       </w:r>
     </w:p>
     <w:p>
@@ -3530,44 +4068,47 @@
         <m:r>
           <m:t>=</m:t>
         </m:r>
-        <m:r>
-          <m:t>(</m:t>
-        </m:r>
         <m:sSub>
           <m:e>
-            <m:r>
-              <m:t>P</m:t>
-            </m:r>
-          </m:e>
-          <m:sub>
-            <m:r>
-              <m:t>o</m:t>
-            </m:r>
-          </m:sub>
-        </m:sSub>
-        <m:r>
-          <m:t>,</m:t>
-        </m:r>
-        <m:sSub>
-          <m:e>
-            <m:r>
-              <m:t>M</m:t>
-            </m:r>
-          </m:e>
-          <m:sub>
-            <m:r>
-              <m:t>m</m:t>
-            </m:r>
-          </m:sub>
-        </m:sSub>
-        <m:r>
-          <m:t>)</m:t>
-        </m:r>
-        <m:sSub>
-          <m:e>
-            <m:r>
-              <m:t>∣</m:t>
-            </m:r>
+            <m:d>
+              <m:dPr>
+                <m:begChr m:val="("/>
+                <m:endChr m:val="|"/>
+                <m:grow/>
+              </m:dPr>
+              <m:e>
+                <m:sSub>
+                  <m:e>
+                    <m:r>
+                      <m:t>P</m:t>
+                    </m:r>
+                  </m:e>
+                  <m:sub>
+                    <m:r>
+                      <m:t>o</m:t>
+                    </m:r>
+                  </m:sub>
+                </m:sSub>
+                <m:r>
+                  <m:t>,</m:t>
+                </m:r>
+                <m:sSub>
+                  <m:e>
+                    <m:r>
+                      <m:t>M</m:t>
+                    </m:r>
+                  </m:e>
+                  <m:sub>
+                    <m:r>
+                      <m:t>m</m:t>
+                    </m:r>
+                  </m:sub>
+                </m:sSub>
+                <m:r>
+                  <m:t>)</m:t>
+                </m:r>
+              </m:e>
+            </m:d>
           </m:e>
           <m:sub>
             <m:r>
@@ -3658,21 +4199,24 @@
         <m:r>
           <m:t>P</m:t>
         </m:r>
-        <m:r>
-          <m:t>(</m:t>
-        </m:r>
-        <m:r>
-          <m:t>θ</m:t>
-        </m:r>
-        <m:r>
-          <m:t>∣</m:t>
-        </m:r>
-        <m:r>
-          <m:t>ϕ</m:t>
-        </m:r>
-        <m:r>
-          <m:t>)</m:t>
-        </m:r>
+        <m:d>
+          <m:dPr>
+            <m:begChr m:val="("/>
+            <m:endChr m:val=")"/>
+            <m:grow/>
+          </m:dPr>
+          <m:e>
+            <m:r>
+              <m:t>θ</m:t>
+            </m:r>
+            <m:r>
+              <m:t>|</m:t>
+            </m:r>
+            <m:r>
+              <m:t>ϕ</m:t>
+            </m:r>
+          </m:e>
+        </m:d>
       </m:oMath>
       <w:r>
         <w:t xml:space="preserve">.</w:t>
@@ -3933,7 +4477,7 @@
         <w:t xml:space="preserve"> </w:t>
       </w:r>
       <w:r>
-        <w:t xml:space="preserve">is the set of mutually exclusive investments (i.e., only one can ocurr) in investment category</w:t>
+        <w:t xml:space="preserve">is the set of mutually exclusive investments (i.e., only one can occur simultaneously) in investment category</w:t>
       </w:r>
       <w:r>
         <w:t xml:space="preserve"> </w:t>
@@ -4191,7 +4735,21 @@
         <w:pStyle w:val="BodyText"/>
       </w:pPr>
       <w:r>
-        <w:t xml:space="preserve">The cost of an investment</w:t>
+        <w:t xml:space="preserve">The cost of an investment in one of the constituents</w:t>
+      </w:r>
+      <w:r>
+        <w:t xml:space="preserve"> </w:t>
+      </w:r>
+      <m:oMath>
+        <m:r>
+          <m:t>ϕ</m:t>
+        </m:r>
+      </m:oMath>
+      <w:r>
+        <w:t xml:space="preserve"> </w:t>
+      </w:r>
+      <w:r>
+        <w:t xml:space="preserve">is</w:t>
       </w:r>
       <w:r>
         <w:t xml:space="preserve"> </w:t>
@@ -4457,6 +5015,9 @@
         </m:sSup>
       </m:oMath>
       <w:r>
+        <w:t xml:space="preserve"> </w:t>
+      </w:r>
+      <w:r>
         <w:t xml:space="preserve">,</w:t>
       </w:r>
     </w:p>
@@ -4464,6 +5025,214 @@
       <w:pPr>
         <w:pStyle w:val="BodyText"/>
       </w:pPr>
+      <m:oMath>
+        <m:sSubSup>
+          <m:e>
+            <m:r>
+              <m:t>q</m:t>
+            </m:r>
+          </m:e>
+          <m:sub>
+            <m:r>
+              <m:t>ϕ</m:t>
+            </m:r>
+          </m:sub>
+          <m:sup>
+            <m:r>
+              <m:rPr>
+                <m:sty m:val="p"/>
+              </m:rPr>
+              <m:t>m</m:t>
+            </m:r>
+            <m:r>
+              <m:rPr>
+                <m:sty m:val="p"/>
+              </m:rPr>
+              <m:t>i</m:t>
+            </m:r>
+            <m:r>
+              <m:rPr>
+                <m:sty m:val="p"/>
+              </m:rPr>
+              <m:t>n</m:t>
+            </m:r>
+          </m:sup>
+        </m:sSubSup>
+        <m:r>
+          <m:t>≤</m:t>
+        </m:r>
+        <m:sSub>
+          <m:e>
+            <m:r>
+              <m:t>q</m:t>
+            </m:r>
+          </m:e>
+          <m:sub>
+            <m:r>
+              <m:t>ϕ</m:t>
+            </m:r>
+            <m:r>
+              <m:t>=</m:t>
+            </m:r>
+            <m:sSub>
+              <m:e>
+                <m:r>
+                  <m:t>ω</m:t>
+                </m:r>
+              </m:e>
+              <m:sub>
+                <m:r>
+                  <m:t>χ</m:t>
+                </m:r>
+              </m:sub>
+            </m:sSub>
+          </m:sub>
+        </m:sSub>
+        <m:r>
+          <m:t>≤</m:t>
+        </m:r>
+        <m:sSubSup>
+          <m:e>
+            <m:r>
+              <m:t>q</m:t>
+            </m:r>
+          </m:e>
+          <m:sub>
+            <m:r>
+              <m:t>ϕ</m:t>
+            </m:r>
+          </m:sub>
+          <m:sup>
+            <m:r>
+              <m:rPr>
+                <m:sty m:val="p"/>
+              </m:rPr>
+              <m:t>m</m:t>
+            </m:r>
+            <m:r>
+              <m:rPr>
+                <m:sty m:val="p"/>
+              </m:rPr>
+              <m:t>a</m:t>
+            </m:r>
+            <m:r>
+              <m:rPr>
+                <m:sty m:val="p"/>
+              </m:rPr>
+              <m:t>x</m:t>
+            </m:r>
+          </m:sup>
+        </m:sSubSup>
+      </m:oMath>
+      <w:r>
+        <w:t xml:space="preserve"> </w:t>
+      </w:r>
+      <w:r>
+        <w:t xml:space="preserve">,</w:t>
+      </w:r>
+    </w:p>
+    <w:p>
+      <w:pPr>
+        <w:pStyle w:val="BodyText"/>
+      </w:pPr>
+      <m:oMath>
+        <m:sSup>
+          <m:e>
+            <m:r>
+              <m:t>Z</m:t>
+            </m:r>
+          </m:e>
+          <m:sup>
+            <m:r>
+              <m:rPr>
+                <m:sty m:val="p"/>
+              </m:rPr>
+              <m:t>m</m:t>
+            </m:r>
+            <m:r>
+              <m:rPr>
+                <m:sty m:val="p"/>
+              </m:rPr>
+              <m:t>i</m:t>
+            </m:r>
+            <m:r>
+              <m:rPr>
+                <m:sty m:val="p"/>
+              </m:rPr>
+              <m:t>n</m:t>
+            </m:r>
+          </m:sup>
+        </m:sSup>
+        <m:r>
+          <m:t>≤</m:t>
+        </m:r>
+        <m:r>
+          <m:rPr>
+            <m:sty m:val="p"/>
+            <m:scr m:val="double-struck"/>
+          </m:rPr>
+          <m:t>G</m:t>
+        </m:r>
+        <m:r>
+          <m:t> </m:t>
+        </m:r>
+        <m:r>
+          <m:rPr>
+            <m:sty m:val="b"/>
+          </m:rPr>
+          <m:t>Z</m:t>
+        </m:r>
+        <m:r>
+          <m:t>(</m:t>
+        </m:r>
+        <m:r>
+          <m:t>ω</m:t>
+        </m:r>
+        <m:r>
+          <m:t>)</m:t>
+        </m:r>
+        <m:r>
+          <m:t>≤</m:t>
+        </m:r>
+        <m:sSup>
+          <m:e>
+            <m:r>
+              <m:t>Z</m:t>
+            </m:r>
+          </m:e>
+          <m:sup>
+            <m:r>
+              <m:rPr>
+                <m:sty m:val="p"/>
+              </m:rPr>
+              <m:t>m</m:t>
+            </m:r>
+            <m:r>
+              <m:rPr>
+                <m:sty m:val="p"/>
+              </m:rPr>
+              <m:t>a</m:t>
+            </m:r>
+            <m:r>
+              <m:rPr>
+                <m:sty m:val="p"/>
+              </m:rPr>
+              <m:t>x</m:t>
+            </m:r>
+          </m:sup>
+        </m:sSup>
+      </m:oMath>
+      <w:r>
+        <w:t xml:space="preserve"> </w:t>
+      </w:r>
+      <w:r>
+        <w:t xml:space="preserve">,</w:t>
+      </w:r>
+    </w:p>
+    <w:p>
+      <w:pPr>
+        <w:pStyle w:val="BodyText"/>
+      </w:pPr>
       <w:r>
         <w:t xml:space="preserve">where</w:t>
       </w:r>
@@ -4483,7 +5252,25 @@
         <w:t xml:space="preserve"> </w:t>
       </w:r>
       <w:r>
-        <w:t xml:space="preserve">is the expectation operator</w:t>
+        <w:t xml:space="preserve">and</w:t>
+      </w:r>
+      <w:r>
+        <w:t xml:space="preserve"> </w:t>
+      </w:r>
+      <m:oMath>
+        <m:r>
+          <m:rPr>
+            <m:sty m:val="p"/>
+            <m:scr m:val="double-struck"/>
+          </m:rPr>
+          <m:t>G</m:t>
+        </m:r>
+      </m:oMath>
+      <w:r>
+        <w:t xml:space="preserve"> </w:t>
+      </w:r>
+      <w:r>
+        <w:t xml:space="preserve">are the expectation operator</w:t>
       </w:r>
       <w:r>
         <w:t xml:space="preserve"> </w:t>
@@ -4498,7 +5285,7 @@
         </m:r>
       </m:oMath>
       <w:r>
-        <w:t xml:space="preserve">, value-at-risk, or another operator on probability spaces. Recall that</w:t>
+        <w:t xml:space="preserve">, the value-at-risk, or another operator on probability spaces. Recall that</w:t>
       </w:r>
       <w:r>
         <w:t xml:space="preserve"> </w:t>

</xml_diff>

<commit_message>
fixed typos in documentation
</commit_message>
<xml_diff>
--- a/production-function.docx
+++ b/production-function.docx
@@ -15067,7 +15067,19 @@
         <w:rPr>
           <w:rStyle w:val="NormalTok"/>
         </w:rPr>
-        <w:t xml:space="preserve">, output_raw, output, cost, parameter):</w:t>
+        <w:t xml:space="preserve">, img</w:t>
+      </w:r>
+      <w:r>
+        <w:rPr>
+          <w:rStyle w:val="OperatorTok"/>
+        </w:rPr>
+        <w:t xml:space="preserve">/</w:t>
+      </w:r>
+      <w:r>
+        <w:rPr>
+          <w:rStyle w:val="NormalTok"/>
+        </w:rPr>
+        <w:t xml:space="preserve">output_raw, output, cost, parameter):</w:t>
       </w:r>
       <w:r>
         <w:br/>
@@ -15421,99 +15433,99 @@
       <w:r>
         <w:t xml:space="preserve">module is a Python package for R&amp;D pathways analysis and evaluation. It contains five Python classes for R&amp;D pathway decision support.</w:t>
       </w:r>
+    </w:p>
+    <w:p>
+      <w:pPr>
+        <w:pStyle w:val="Compact"/>
+        <w:numPr>
+          <w:numId w:val="1003"/>
+          <w:ilvl w:val="0"/>
+        </w:numPr>
+      </w:pPr>
+      <w:r>
+        <w:rPr>
+          <w:rStyle w:val="VerbatimChar"/>
+        </w:rPr>
+        <w:t xml:space="preserve">Designs</w:t>
+      </w:r>
       <w:r>
         <w:t xml:space="preserve"> </w:t>
       </w:r>
       <w:r>
-        <w:t xml:space="preserve">*</w:t>
+        <w:t xml:space="preserve">for specifying and evaluating technology decisions in the presence of uncertainty.</w:t>
+      </w:r>
+    </w:p>
+    <w:p>
+      <w:pPr>
+        <w:pStyle w:val="Compact"/>
+        <w:numPr>
+          <w:numId w:val="1003"/>
+          <w:ilvl w:val="0"/>
+        </w:numPr>
+      </w:pPr>
+      <w:r>
+        <w:rPr>
+          <w:rStyle w:val="VerbatimChar"/>
+        </w:rPr>
+        <w:t xml:space="preserve">Investments</w:t>
       </w:r>
       <w:r>
         <w:t xml:space="preserve"> </w:t>
       </w:r>
       <w:r>
+        <w:t xml:space="preserve">for specifying and evaluating R&amp;D portfolios consisting of multiple technology-investment options.</w:t>
+      </w:r>
+    </w:p>
+    <w:p>
+      <w:pPr>
+        <w:pStyle w:val="Compact"/>
+        <w:numPr>
+          <w:numId w:val="1003"/>
+          <w:ilvl w:val="0"/>
+        </w:numPr>
+      </w:pPr>
+      <w:r>
         <w:rPr>
           <w:rStyle w:val="VerbatimChar"/>
         </w:rPr>
-        <w:t xml:space="preserve">Designs</w:t>
+        <w:t xml:space="preserve">Evaluator</w:t>
       </w:r>
       <w:r>
         <w:t xml:space="preserve"> </w:t>
       </w:r>
       <w:r>
-        <w:t xml:space="preserve">for specifying and evaluating technology decisions in the presence of uncertainty.</w:t>
+        <w:t xml:space="preserve">for rapidly evaluating the costs and benefits for sets of portfolios.</w:t>
+      </w:r>
+    </w:p>
+    <w:p>
+      <w:pPr>
+        <w:pStyle w:val="Compact"/>
+        <w:numPr>
+          <w:numId w:val="1003"/>
+          <w:ilvl w:val="0"/>
+        </w:numPr>
+      </w:pPr>
+      <w:r>
+        <w:rPr>
+          <w:rStyle w:val="VerbatimChar"/>
+        </w:rPr>
+        <w:t xml:space="preserve">EpsilonConstraints</w:t>
       </w:r>
       <w:r>
         <w:t xml:space="preserve"> </w:t>
       </w:r>
       <w:r>
-        <w:t xml:space="preserve">*</w:t>
-      </w:r>
-      <w:r>
-        <w:t xml:space="preserve"> </w:t>
-      </w:r>
-      <w:r>
-        <w:rPr>
-          <w:rStyle w:val="VerbatimChar"/>
-        </w:rPr>
-        <w:t xml:space="preserve">Investments</w:t>
-      </w:r>
-      <w:r>
-        <w:t xml:space="preserve"> </w:t>
-      </w:r>
-      <w:r>
-        <w:t xml:space="preserve">for specifying and evaluating R&amp;D portfolios consisting of multiple technology-investment options.</w:t>
-      </w:r>
-      <w:r>
-        <w:t xml:space="preserve"> </w:t>
-      </w:r>
-      <w:r>
-        <w:t xml:space="preserve">*</w:t>
-      </w:r>
-      <w:r>
-        <w:t xml:space="preserve"> </w:t>
-      </w:r>
-      <w:r>
-        <w:rPr>
-          <w:rStyle w:val="VerbatimChar"/>
-        </w:rPr>
-        <w:t xml:space="preserve">Evaluator</w:t>
-      </w:r>
-      <w:r>
-        <w:t xml:space="preserve"> </w:t>
-      </w:r>
-      <w:r>
-        <w:t xml:space="preserve">for rapidly evaluating the costs and benefits for sets of portfolios.</w:t>
-      </w:r>
-      <w:r>
-        <w:t xml:space="preserve"> </w:t>
-      </w:r>
-      <w:r>
-        <w:t xml:space="preserve">*</w:t>
-      </w:r>
-      <w:r>
-        <w:t xml:space="preserve"> </w:t>
-      </w:r>
-      <w:r>
-        <w:rPr>
-          <w:rStyle w:val="VerbatimChar"/>
-        </w:rPr>
-        <w:t xml:space="preserve">EpsilonConstraints</w:t>
-      </w:r>
-      <w:r>
-        <w:t xml:space="preserve"> </w:t>
-      </w:r>
-      <w:r>
         <w:t xml:space="preserve">for multi-objective optimization using a generalization of the epsilon-constraint technique.</w:t>
       </w:r>
-      <w:r>
-        <w:t xml:space="preserve"> </w:t>
-      </w:r>
-      <w:r>
-        <w:t xml:space="preserve">*</w:t>
-      </w:r>
-      <w:r>
-        <w:t xml:space="preserve"> </w:t>
-      </w:r>
+    </w:p>
+    <w:p>
+      <w:pPr>
+        <w:pStyle w:val="Compact"/>
+        <w:numPr>
+          <w:numId w:val="1003"/>
+          <w:ilvl w:val="0"/>
+        </w:numPr>
+      </w:pPr>
       <w:r>
         <w:rPr>
           <w:rStyle w:val="VerbatimChar"/>
@@ -17566,7 +17578,7 @@
         <w:pStyle w:val="DefinitionTerm"/>
       </w:pPr>
       <w:r>
-        <w:t xml:space="preserve">verbosee : int</w:t>
+        <w:t xml:space="preserve">verbose : int</w:t>
       </w:r>
     </w:p>
     <w:p>
@@ -17868,7 +17880,7 @@
         <w:pStyle w:val="DefinitionTerm"/>
       </w:pPr>
       <w:r>
-        <w:t xml:space="preserve">verbosee : int</w:t>
+        <w:t xml:space="preserve">verbose : int</w:t>
       </w:r>
     </w:p>
     <w:p>
@@ -18980,33 +18992,6 @@
           <w:rStyle w:val="NormalTok"/>
         </w:rPr>
         <w:t xml:space="preserve"> Image </w:t>
-      </w:r>
-      <w:r>
-        <w:br/>
-      </w:r>
-      <w:r>
-        <w:rPr>
-          <w:rStyle w:val="ImportTok"/>
-        </w:rPr>
-        <w:t xml:space="preserve">from</w:t>
-      </w:r>
-      <w:r>
-        <w:rPr>
-          <w:rStyle w:val="NormalTok"/>
-        </w:rPr>
-        <w:t xml:space="preserve"> tabulate        </w:t>
-      </w:r>
-      <w:r>
-        <w:rPr>
-          <w:rStyle w:val="ImportTok"/>
-        </w:rPr>
-        <w:t xml:space="preserve">import</w:t>
-      </w:r>
-      <w:r>
-        <w:rPr>
-          <w:rStyle w:val="NormalTok"/>
-        </w:rPr>
-        <w:t xml:space="preserve"> tabulate</w:t>
       </w:r>
     </w:p>
     <w:p>
@@ -26780,7 +26765,7 @@
               <a:graphicData uri="http://schemas.openxmlformats.org/drawingml/2006/picture">
                 <pic:pic>
                   <pic:nvPicPr>
-                    <pic:cNvPr descr="output_35_0.png" id="0" name="Picture"/>
+                    <pic:cNvPr descr="img/output_35_0.png" id="0" name="Picture"/>
                     <pic:cNvPicPr>
                       <a:picLocks noChangeArrowheads="1" noChangeAspect="1"/>
                     </pic:cNvPicPr>
@@ -27375,7 +27360,7 @@
               <a:graphicData uri="http://schemas.openxmlformats.org/drawingml/2006/picture">
                 <pic:pic>
                   <pic:nvPicPr>
-                    <pic:cNvPr descr="output_37_0.png" id="0" name="Picture"/>
+                    <pic:cNvPr descr="img/output_37_0.png" id="0" name="Picture"/>
                     <pic:cNvPicPr>
                       <a:picLocks noChangeArrowheads="1" noChangeAspect="1"/>
                     </pic:cNvPicPr>
@@ -27970,7 +27955,7 @@
               <a:graphicData uri="http://schemas.openxmlformats.org/drawingml/2006/picture">
                 <pic:pic>
                   <pic:nvPicPr>
-                    <pic:cNvPr descr="output_39_0.png" id="0" name="Picture"/>
+                    <pic:cNvPr descr="img/output_39_0.png" id="0" name="Picture"/>
                     <pic:cNvPicPr>
                       <a:picLocks noChangeArrowheads="1" noChangeAspect="1"/>
                     </pic:cNvPicPr>
@@ -32045,7 +32030,7 @@
         <w:rPr>
           <w:rStyle w:val="StringTok"/>
         </w:rPr>
-        <w:t xml:space="preserve">"Low R\&amp;D"</w:t>
+        <w:t xml:space="preserve">"Low R&amp;D"</w:t>
       </w:r>
       <w:r>
         <w:rPr>
@@ -32066,7 +32051,7 @@
         <w:rPr>
           <w:rStyle w:val="StringTok"/>
         </w:rPr>
-        <w:t xml:space="preserve">"Medium R\&amp;D"</w:t>
+        <w:t xml:space="preserve">"Medium R&amp;D"</w:t>
       </w:r>
       <w:r>
         <w:rPr>
@@ -32087,7 +32072,7 @@
         <w:rPr>
           <w:rStyle w:val="StringTok"/>
         </w:rPr>
-        <w:t xml:space="preserve">"High R\&amp;D"</w:t>
+        <w:t xml:space="preserve">"High R&amp;D"</w:t>
       </w:r>
       <w:r>
         <w:rPr>
@@ -32201,7 +32186,7 @@
               <a:graphicData uri="http://schemas.openxmlformats.org/drawingml/2006/picture">
                 <pic:pic>
                   <pic:nvPicPr>
-                    <pic:cNvPr descr="output_51_0.png" id="0" name="Picture"/>
+                    <pic:cNvPr descr="img/output_51_0.png" id="0" name="Picture"/>
                     <pic:cNvPicPr>
                       <a:picLocks noChangeArrowheads="1" noChangeAspect="1"/>
                     </pic:cNvPicPr>
@@ -32457,7 +32442,7 @@
         <w:rPr>
           <w:rStyle w:val="StringTok"/>
         </w:rPr>
-        <w:t xml:space="preserve">"Low R\&amp;D"</w:t>
+        <w:t xml:space="preserve">"Low R&amp;D"</w:t>
       </w:r>
       <w:r>
         <w:rPr>
@@ -32478,7 +32463,7 @@
         <w:rPr>
           <w:rStyle w:val="StringTok"/>
         </w:rPr>
-        <w:t xml:space="preserve">"Medium R\&amp;D"</w:t>
+        <w:t xml:space="preserve">"Medium R&amp;D"</w:t>
       </w:r>
       <w:r>
         <w:rPr>
@@ -32499,7 +32484,7 @@
         <w:rPr>
           <w:rStyle w:val="StringTok"/>
         </w:rPr>
-        <w:t xml:space="preserve">"High R\&amp;D"</w:t>
+        <w:t xml:space="preserve">"High R&amp;D"</w:t>
       </w:r>
       <w:r>
         <w:rPr>
@@ -32613,7 +32598,7 @@
               <a:graphicData uri="http://schemas.openxmlformats.org/drawingml/2006/picture">
                 <pic:pic>
                   <pic:nvPicPr>
-                    <pic:cNvPr descr="output_53_0.png" id="0" name="Picture"/>
+                    <pic:cNvPr descr="img/output_53_0.png" id="0" name="Picture"/>
                     <pic:cNvPicPr>
                       <a:picLocks noChangeArrowheads="1" noChangeAspect="1"/>
                     </pic:cNvPicPr>
@@ -32869,7 +32854,7 @@
         <w:rPr>
           <w:rStyle w:val="StringTok"/>
         </w:rPr>
-        <w:t xml:space="preserve">"Low R\&amp;D"</w:t>
+        <w:t xml:space="preserve">"Low R&amp;D"</w:t>
       </w:r>
       <w:r>
         <w:rPr>
@@ -32890,7 +32875,7 @@
         <w:rPr>
           <w:rStyle w:val="StringTok"/>
         </w:rPr>
-        <w:t xml:space="preserve">"Medium R\&amp;D"</w:t>
+        <w:t xml:space="preserve">"Medium R&amp;D"</w:t>
       </w:r>
       <w:r>
         <w:rPr>
@@ -32911,7 +32896,7 @@
         <w:rPr>
           <w:rStyle w:val="StringTok"/>
         </w:rPr>
-        <w:t xml:space="preserve">"High R\&amp;D"</w:t>
+        <w:t xml:space="preserve">"High R&amp;D"</w:t>
       </w:r>
       <w:r>
         <w:rPr>
@@ -33025,7 +33010,7 @@
               <a:graphicData uri="http://schemas.openxmlformats.org/drawingml/2006/picture">
                 <pic:pic>
                   <pic:nvPicPr>
-                    <pic:cNvPr descr="output_55_0.png" id="0" name="Picture"/>
+                    <pic:cNvPr descr="img/output_55_0.png" id="0" name="Picture"/>
                     <pic:cNvPicPr>
                       <a:picLocks noChangeArrowheads="1" noChangeAspect="1"/>
                     </pic:cNvPicPr>
@@ -35587,51 +35572,9 @@
       </w:pPr>
       <w:r>
         <w:rPr>
-          <w:rStyle w:val="BuiltInTok"/>
-        </w:rPr>
-        <w:t xml:space="preserve">print</w:t>
-      </w:r>
-      <w:r>
-        <w:rPr>
-          <w:rStyle w:val="NormalTok"/>
-        </w:rPr>
-        <w:t xml:space="preserve">(tabulate(evaluator.max_amount, tablefmt</w:t>
-      </w:r>
-      <w:r>
-        <w:rPr>
-          <w:rStyle w:val="OperatorTok"/>
-        </w:rPr>
-        <w:t xml:space="preserve">=</w:t>
-      </w:r>
-      <w:r>
-        <w:rPr>
-          <w:rStyle w:val="StringTok"/>
-        </w:rPr>
-        <w:t xml:space="preserve">"pipe"</w:t>
-      </w:r>
-      <w:r>
-        <w:rPr>
-          <w:rStyle w:val="NormalTok"/>
-        </w:rPr>
-        <w:t xml:space="preserve">, headers</w:t>
-      </w:r>
-      <w:r>
-        <w:rPr>
-          <w:rStyle w:val="OperatorTok"/>
-        </w:rPr>
-        <w:t xml:space="preserve">=</w:t>
-      </w:r>
-      <w:r>
-        <w:rPr>
-          <w:rStyle w:val="StringTok"/>
-        </w:rPr>
-        <w:t xml:space="preserve">"keys"</w:t>
-      </w:r>
-      <w:r>
-        <w:rPr>
-          <w:rStyle w:val="NormalTok"/>
-        </w:rPr>
-        <w:t xml:space="preserve">))</w:t>
+          <w:rStyle w:val="NormalTok"/>
+        </w:rPr>
+        <w:t xml:space="preserve">evaluator.max_amount</w:t>
       </w:r>
     </w:p>
     <w:tbl>
@@ -35767,51 +35710,9 @@
       </w:pPr>
       <w:r>
         <w:rPr>
-          <w:rStyle w:val="BuiltInTok"/>
-        </w:rPr>
-        <w:t xml:space="preserve">print</w:t>
-      </w:r>
-      <w:r>
-        <w:rPr>
-          <w:rStyle w:val="NormalTok"/>
-        </w:rPr>
-        <w:t xml:space="preserve">(tabulate(evaluator.units, tablefmt</w:t>
-      </w:r>
-      <w:r>
-        <w:rPr>
-          <w:rStyle w:val="OperatorTok"/>
-        </w:rPr>
-        <w:t xml:space="preserve">=</w:t>
-      </w:r>
-      <w:r>
-        <w:rPr>
-          <w:rStyle w:val="StringTok"/>
-        </w:rPr>
-        <w:t xml:space="preserve">"pipe"</w:t>
-      </w:r>
-      <w:r>
-        <w:rPr>
-          <w:rStyle w:val="NormalTok"/>
-        </w:rPr>
-        <w:t xml:space="preserve">, headers</w:t>
-      </w:r>
-      <w:r>
-        <w:rPr>
-          <w:rStyle w:val="OperatorTok"/>
-        </w:rPr>
-        <w:t xml:space="preserve">=</w:t>
-      </w:r>
-      <w:r>
-        <w:rPr>
-          <w:rStyle w:val="StringTok"/>
-        </w:rPr>
-        <w:t xml:space="preserve">"keys"</w:t>
-      </w:r>
-      <w:r>
-        <w:rPr>
-          <w:rStyle w:val="NormalTok"/>
-        </w:rPr>
-        <w:t xml:space="preserve">))</w:t>
+          <w:rStyle w:val="NormalTok"/>
+        </w:rPr>
+        <w:t xml:space="preserve">evaluator.units</w:t>
       </w:r>
     </w:p>
     <w:tbl>
@@ -36128,7 +36029,7 @@
         <w:rPr>
           <w:rStyle w:val="NormalTok"/>
         </w:rPr>
-        <w:t xml:space="preserve">example_investments).xs(</w:t>
+        <w:t xml:space="preserve">evaluator.evaluate(example_investments).xs(</w:t>
       </w:r>
       <w:r>
         <w:rPr>
@@ -37399,7 +37300,7 @@
         <w:rPr>
           <w:rStyle w:val="VerbatimChar"/>
         </w:rPr>
-        <w:t xml:space="preserve">BoS R\&amp;D               0.0</w:t>
+        <w:t xml:space="preserve">BoS R&amp;D               0.0</w:t>
       </w:r>
       <w:r>
         <w:br/>
@@ -37408,7 +37309,7 @@
         <w:rPr>
           <w:rStyle w:val="VerbatimChar"/>
         </w:rPr>
-        <w:t xml:space="preserve">Inverter R\&amp;D          0.0</w:t>
+        <w:t xml:space="preserve">Inverter R&amp;D          0.0</w:t>
       </w:r>
       <w:r>
         <w:br/>
@@ -37417,7 +37318,7 @@
         <w:rPr>
           <w:rStyle w:val="VerbatimChar"/>
         </w:rPr>
-        <w:t xml:space="preserve">Module R\&amp;D      3000000.0</w:t>
+        <w:t xml:space="preserve">Module R&amp;D      3000000.0</w:t>
       </w:r>
       <w:r>
         <w:br/>
@@ -37942,7 +37843,7 @@
         <w:rPr>
           <w:rStyle w:val="VerbatimChar"/>
         </w:rPr>
-        <w:t xml:space="preserve">BoS R\&amp;D               0.0</w:t>
+        <w:t xml:space="preserve">BoS R&amp;D               0.0</w:t>
       </w:r>
       <w:r>
         <w:br/>
@@ -37951,7 +37852,7 @@
         <w:rPr>
           <w:rStyle w:val="VerbatimChar"/>
         </w:rPr>
-        <w:t xml:space="preserve">Inverter R\&amp;D          0.0</w:t>
+        <w:t xml:space="preserve">Inverter R&amp;D          0.0</w:t>
       </w:r>
       <w:r>
         <w:br/>
@@ -37960,7 +37861,7 @@
         <w:rPr>
           <w:rStyle w:val="VerbatimChar"/>
         </w:rPr>
-        <w:t xml:space="preserve">Module R\&amp;D      3000000.0</w:t>
+        <w:t xml:space="preserve">Module R&amp;D      3000000.0</w:t>
       </w:r>
       <w:r>
         <w:br/>
@@ -38286,7 +38187,7 @@
         <w:rPr>
           <w:rStyle w:val="StringTok"/>
         </w:rPr>
-        <w:t xml:space="preserve">"Investment [M\$]"</w:t>
+        <w:t xml:space="preserve">"Investment [M$]"</w:t>
       </w:r>
       <w:r>
         <w:rPr>
@@ -38337,7 +38238,7 @@
         <w:rPr>
           <w:rStyle w:val="StringTok"/>
         </w:rPr>
-        <w:t xml:space="preserve">"Investment [M\$]"</w:t>
+        <w:t xml:space="preserve">"Investment [M$]"</w:t>
       </w:r>
       <w:r>
         <w:rPr>
@@ -38526,7 +38427,7 @@
         <w:rPr>
           <w:rStyle w:val="StringTok"/>
         </w:rPr>
-        <w:t xml:space="preserve">"Investment [M\$]"</w:t>
+        <w:t xml:space="preserve">"Investment [M$]"</w:t>
       </w:r>
       <w:r>
         <w:rPr>
@@ -38607,7 +38508,7 @@
               <a:graphicData uri="http://schemas.openxmlformats.org/drawingml/2006/picture">
                 <pic:pic>
                   <pic:nvPicPr>
-                    <pic:cNvPr descr="output_108_1.png" id="0" name="Picture"/>
+                    <pic:cNvPr descr="img/output_108_1.png" id="0" name="Picture"/>
                     <pic:cNvPicPr>
                       <a:picLocks noChangeArrowheads="1" noChangeAspect="1"/>
                     </pic:cNvPicPr>
@@ -38975,7 +38876,7 @@
         <w:rPr>
           <w:rStyle w:val="StringTok"/>
         </w:rPr>
-        <w:t xml:space="preserve">"BoS R\&amp;D"</w:t>
+        <w:t xml:space="preserve">"BoS R&amp;D"</w:t>
       </w:r>
       <w:r>
         <w:rPr>
@@ -38987,7 +38888,7 @@
         <w:rPr>
           <w:rStyle w:val="StringTok"/>
         </w:rPr>
-        <w:t xml:space="preserve">"Inverter R\&amp;D"</w:t>
+        <w:t xml:space="preserve">"Inverter R&amp;D"</w:t>
       </w:r>
       <w:r>
         <w:rPr>
@@ -38999,7 +38900,7 @@
         <w:rPr>
           <w:rStyle w:val="StringTok"/>
         </w:rPr>
-        <w:t xml:space="preserve">"Module R\&amp;D"</w:t>
+        <w:t xml:space="preserve">"Module R&amp;D"</w:t>
       </w:r>
       <w:r>
         <w:rPr>
@@ -39209,7 +39110,7 @@
         <w:rPr>
           <w:rStyle w:val="StringTok"/>
         </w:rPr>
-        <w:t xml:space="preserve">"Investment [M\$]"</w:t>
+        <w:t xml:space="preserve">"Investment [M$]"</w:t>
       </w:r>
       <w:r>
         <w:rPr>
@@ -39299,7 +39200,7 @@
         <w:rPr>
           <w:rStyle w:val="StringTok"/>
         </w:rPr>
-        <w:t xml:space="preserve">"Investment [M\$]"</w:t>
+        <w:t xml:space="preserve">"Investment [M$]"</w:t>
       </w:r>
       <w:r>
         <w:rPr>
@@ -39479,7 +39380,7 @@
               <a:graphicData uri="http://schemas.openxmlformats.org/drawingml/2006/picture">
                 <pic:pic>
                   <pic:nvPicPr>
-                    <pic:cNvPr descr="output_112_1.png" id="0" name="Picture"/>
+                    <pic:cNvPr descr="img/output_112_1.png" id="0" name="Picture"/>
                     <pic:cNvPicPr>
                       <a:picLocks noChangeArrowheads="1" noChangeAspect="1"/>
                     </pic:cNvPicPr>
@@ -39589,7 +39490,7 @@
               <a:graphicData uri="http://schemas.openxmlformats.org/drawingml/2006/picture">
                 <pic:pic>
                   <pic:nvPicPr>
-                    <pic:cNvPr descr="output_118_0.png" id="0" name="Picture"/>
+                    <pic:cNvPr descr="img/output_118_0.png" id="0" name="Picture"/>
                     <pic:cNvPicPr>
                       <a:picLocks noChangeArrowheads="1" noChangeAspect="1"/>
                     </pic:cNvPicPr>
@@ -39874,6 +39775,9 @@
     <w:abstractNumId w:val="991"/>
   </w:num>
   <w:num w:numId="1002">
+    <w:abstractNumId w:val="991"/>
+  </w:num>
+  <w:num w:numId="1003">
     <w:abstractNumId w:val="991"/>
   </w:num>
 </w:numbering>

</xml_diff>